<commit_message>
Created a new file to process packets with pyshark, focused at processing gsm_map in first place.
</commit_message>
<xml_diff>
--- a/TrafficAnalyzer Specification.docx
+++ b/TrafficAnalyzer Specification.docx
@@ -5,57 +5,37 @@
     <w:p>
       <w:pPr>
         <w:pStyle w:val="Ttulo"/>
-        <w:rPr>
-          <w:lang w:val="es-ES"/>
-        </w:rPr>
-      </w:pPr>
-      <w:proofErr w:type="spellStart"/>
-      <w:r>
-        <w:rPr>
-          <w:lang w:val="es-ES"/>
-        </w:rPr>
-        <w:t>TrafficAnalyzer</w:t>
-      </w:r>
-      <w:proofErr w:type="spellEnd"/>
-      <w:r>
-        <w:rPr>
-          <w:lang w:val="es-ES"/>
-        </w:rPr>
-        <w:t xml:space="preserve"> </w:t>
-      </w:r>
-      <w:proofErr w:type="spellStart"/>
-      <w:r>
-        <w:rPr>
-          <w:lang w:val="es-ES"/>
-        </w:rPr>
-        <w:t>Specification</w:t>
-      </w:r>
-      <w:proofErr w:type="spellEnd"/>
+      </w:pPr>
+      <w:r>
+        <w:t>TrafficAnalyzer Specification</w:t>
+      </w:r>
     </w:p>
     <w:p>
       <w:pPr>
         <w:pStyle w:val="Ttulo1"/>
-      </w:pPr>
-      <w:proofErr w:type="spellStart"/>
-      <w:r>
+        <w:rPr>
+          <w:lang w:val="en-US"/>
+        </w:rPr>
+      </w:pPr>
+      <w:r>
+        <w:rPr>
+          <w:lang w:val="en-US"/>
+        </w:rPr>
         <w:t>Summary</w:t>
       </w:r>
-      <w:proofErr w:type="spellEnd"/>
     </w:p>
     <w:p>
       <w:r>
         <w:t>This tool is aimed at</w:t>
       </w:r>
       <w:r>
-        <w:t xml:space="preserve"> analyzing probe received at a probe </w:t>
-      </w:r>
-      <w:proofErr w:type="gramStart"/>
-      <w:r>
-        <w:t>in order to</w:t>
-      </w:r>
-      <w:proofErr w:type="gramEnd"/>
-      <w:r>
-        <w:t xml:space="preserve"> check the following information:</w:t>
+        <w:t xml:space="preserve"> analyzing </w:t>
+      </w:r>
+      <w:r>
+        <w:t>traffic</w:t>
+      </w:r>
+      <w:r>
+        <w:t xml:space="preserve"> received at a probe in order to check the following information:</w:t>
       </w:r>
     </w:p>
     <w:p>
@@ -187,7 +167,7 @@
           <w:szCs w:val="24"/>
           <w:lang w:eastAsia="es-ES"/>
         </w:rPr>
-        <w:t xml:space="preserve">Answer/response messages show symmetry </w:t>
+        <w:t>Answer/response messages show symmetry by pair</w:t>
       </w:r>
       <w:r>
         <w:rPr>
@@ -196,7 +176,25 @@
           <w:szCs w:val="24"/>
           <w:lang w:eastAsia="es-ES"/>
         </w:rPr>
-        <w:t>by pair of IP addresses</w:t>
+        <w:t>s</w:t>
+      </w:r>
+      <w:r>
+        <w:rPr>
+          <w:rFonts w:ascii="Times New Roman" w:eastAsia="Times New Roman" w:hAnsi="Times New Roman" w:cs="Times New Roman"/>
+          <w:sz w:val="24"/>
+          <w:szCs w:val="24"/>
+          <w:lang w:eastAsia="es-ES"/>
+        </w:rPr>
+        <w:t xml:space="preserve"> of IP addresses</w:t>
+      </w:r>
+      <w:r>
+        <w:rPr>
+          <w:rFonts w:ascii="Times New Roman" w:eastAsia="Times New Roman" w:hAnsi="Times New Roman" w:cs="Times New Roman"/>
+          <w:sz w:val="24"/>
+          <w:szCs w:val="24"/>
+          <w:lang w:eastAsia="es-ES"/>
+        </w:rPr>
+        <w:t>, Point Codes, Calling/Called Party, etc.</w:t>
       </w:r>
     </w:p>
     <w:p>
@@ -213,7 +211,6 @@
           <w:lang w:val="es-ES" w:eastAsia="es-ES"/>
         </w:rPr>
       </w:pPr>
-      <w:proofErr w:type="spellStart"/>
       <w:r>
         <w:rPr>
           <w:rFonts w:ascii="Times New Roman" w:eastAsia="Times New Roman" w:hAnsi="Times New Roman" w:cs="Times New Roman"/>
@@ -221,57 +218,7 @@
           <w:szCs w:val="24"/>
           <w:lang w:val="es-ES" w:eastAsia="es-ES"/>
         </w:rPr>
-        <w:t>Message</w:t>
-      </w:r>
-      <w:proofErr w:type="spellEnd"/>
-      <w:r>
-        <w:rPr>
-          <w:rFonts w:ascii="Times New Roman" w:eastAsia="Times New Roman" w:hAnsi="Times New Roman" w:cs="Times New Roman"/>
-          <w:sz w:val="24"/>
-          <w:szCs w:val="24"/>
-          <w:lang w:val="es-ES" w:eastAsia="es-ES"/>
-        </w:rPr>
-        <w:t xml:space="preserve"> </w:t>
-      </w:r>
-      <w:proofErr w:type="spellStart"/>
-      <w:r>
-        <w:rPr>
-          <w:rFonts w:ascii="Times New Roman" w:eastAsia="Times New Roman" w:hAnsi="Times New Roman" w:cs="Times New Roman"/>
-          <w:sz w:val="24"/>
-          <w:szCs w:val="24"/>
-          <w:lang w:val="es-ES" w:eastAsia="es-ES"/>
-        </w:rPr>
-        <w:t>distribution</w:t>
-      </w:r>
-      <w:proofErr w:type="spellEnd"/>
-      <w:r>
-        <w:rPr>
-          <w:rFonts w:ascii="Times New Roman" w:eastAsia="Times New Roman" w:hAnsi="Times New Roman" w:cs="Times New Roman"/>
-          <w:sz w:val="24"/>
-          <w:szCs w:val="24"/>
-          <w:lang w:val="es-ES" w:eastAsia="es-ES"/>
-        </w:rPr>
-        <w:t xml:space="preserve"> </w:t>
-      </w:r>
-      <w:proofErr w:type="gramStart"/>
-      <w:r>
-        <w:rPr>
-          <w:rFonts w:ascii="Times New Roman" w:eastAsia="Times New Roman" w:hAnsi="Times New Roman" w:cs="Times New Roman"/>
-          <w:sz w:val="24"/>
-          <w:szCs w:val="24"/>
-          <w:lang w:val="es-ES" w:eastAsia="es-ES"/>
-        </w:rPr>
-        <w:t>per VLAN</w:t>
-      </w:r>
-      <w:proofErr w:type="gramEnd"/>
-      <w:r>
-        <w:rPr>
-          <w:rFonts w:ascii="Times New Roman" w:eastAsia="Times New Roman" w:hAnsi="Times New Roman" w:cs="Times New Roman"/>
-          <w:sz w:val="24"/>
-          <w:szCs w:val="24"/>
-          <w:lang w:val="es-ES" w:eastAsia="es-ES"/>
-        </w:rPr>
-        <w:t xml:space="preserve"> </w:t>
+        <w:t xml:space="preserve">Message distribution per VLAN </w:t>
       </w:r>
     </w:p>
     <w:p>
@@ -295,9 +242,8 @@
           <w:szCs w:val="24"/>
           <w:lang w:val="es-ES" w:eastAsia="es-ES"/>
         </w:rPr>
-        <w:t xml:space="preserve">IP </w:t>
-      </w:r>
-      <w:proofErr w:type="spellStart"/>
+        <w:t xml:space="preserve">IP Decoration is correct </w:t>
+      </w:r>
       <w:r>
         <w:rPr>
           <w:rFonts w:ascii="Times New Roman" w:eastAsia="Times New Roman" w:hAnsi="Times New Roman" w:cs="Times New Roman"/>
@@ -305,57 +251,7 @@
           <w:szCs w:val="24"/>
           <w:lang w:val="es-ES" w:eastAsia="es-ES"/>
         </w:rPr>
-        <w:t>Decoration</w:t>
-      </w:r>
-      <w:proofErr w:type="spellEnd"/>
-      <w:r>
-        <w:rPr>
-          <w:rFonts w:ascii="Times New Roman" w:eastAsia="Times New Roman" w:hAnsi="Times New Roman" w:cs="Times New Roman"/>
-          <w:sz w:val="24"/>
-          <w:szCs w:val="24"/>
-          <w:lang w:val="es-ES" w:eastAsia="es-ES"/>
-        </w:rPr>
-        <w:t xml:space="preserve"> </w:t>
-      </w:r>
-      <w:proofErr w:type="spellStart"/>
-      <w:r>
-        <w:rPr>
-          <w:rFonts w:ascii="Times New Roman" w:eastAsia="Times New Roman" w:hAnsi="Times New Roman" w:cs="Times New Roman"/>
-          <w:sz w:val="24"/>
-          <w:szCs w:val="24"/>
-          <w:lang w:val="es-ES" w:eastAsia="es-ES"/>
-        </w:rPr>
-        <w:t>is</w:t>
-      </w:r>
-      <w:proofErr w:type="spellEnd"/>
-      <w:r>
-        <w:rPr>
-          <w:rFonts w:ascii="Times New Roman" w:eastAsia="Times New Roman" w:hAnsi="Times New Roman" w:cs="Times New Roman"/>
-          <w:sz w:val="24"/>
-          <w:szCs w:val="24"/>
-          <w:lang w:val="es-ES" w:eastAsia="es-ES"/>
-        </w:rPr>
-        <w:t xml:space="preserve"> </w:t>
-      </w:r>
-      <w:proofErr w:type="spellStart"/>
-      <w:r>
-        <w:rPr>
-          <w:rFonts w:ascii="Times New Roman" w:eastAsia="Times New Roman" w:hAnsi="Times New Roman" w:cs="Times New Roman"/>
-          <w:sz w:val="24"/>
-          <w:szCs w:val="24"/>
-          <w:lang w:val="es-ES" w:eastAsia="es-ES"/>
-        </w:rPr>
-        <w:t>correct</w:t>
-      </w:r>
-      <w:proofErr w:type="spellEnd"/>
-      <w:r>
-        <w:rPr>
-          <w:rFonts w:ascii="Times New Roman" w:eastAsia="Times New Roman" w:hAnsi="Times New Roman" w:cs="Times New Roman"/>
-          <w:sz w:val="24"/>
-          <w:szCs w:val="24"/>
-          <w:lang w:val="es-ES" w:eastAsia="es-ES"/>
-        </w:rPr>
-        <w:t xml:space="preserve"> </w:t>
+        <w:t>(according to files nodes.csv, point-codes.csv, etc.)</w:t>
       </w:r>
     </w:p>
     <w:p>
@@ -367,7 +263,13 @@
         </w:rPr>
       </w:pPr>
       <w:r>
-        <w:t xml:space="preserve">This tool completes the existing </w:t>
+        <w:t xml:space="preserve">This tool </w:t>
+      </w:r>
+      <w:r>
+        <w:t>tries to complete</w:t>
+      </w:r>
+      <w:r>
+        <w:t xml:space="preserve"> the existing </w:t>
       </w:r>
       <w:r>
         <w:rPr>
@@ -376,7 +278,10 @@
         <w:t>validate-network.py</w:t>
       </w:r>
       <w:r>
-        <w:t xml:space="preserve"> tool.</w:t>
+        <w:t xml:space="preserve"> tool</w:t>
+      </w:r>
+      <w:r>
+        <w:t xml:space="preserve"> by improving the speed of analysis.</w:t>
       </w:r>
     </w:p>
     <w:p>
@@ -390,33 +295,326 @@
         <w:rPr>
           <w:lang w:val="en-US"/>
         </w:rPr>
-        <w:t>Interface</w:t>
+        <w:t>Architecture</w:t>
       </w:r>
     </w:p>
     <w:p>
-      <w:r>
-        <w:t>Program Will rece</w:t>
-      </w:r>
-      <w:r>
-        <w:t>ive one o</w:t>
-      </w:r>
-      <w:r>
-        <w:t>f two types of parameters:</w:t>
+      <w:pPr>
+        <w:pStyle w:val="Ttulo2"/>
+      </w:pPr>
+      <w:r>
+        <w:t>Generic</w:t>
       </w:r>
     </w:p>
     <w:p>
+      <w:r>
+        <w:t>The program will be a Python program to be run on Windows, input file must be a local .pcap file (originated by a probe capture).</w:t>
+      </w:r>
+    </w:p>
+    <w:p>
+      <w:pPr>
+        <w:rPr>
+          <w:iCs/>
+        </w:rPr>
+      </w:pPr>
+      <w:r>
+        <w:t xml:space="preserve">Output should be given in the form of an Excel file with several tabs (in the same way like </w:t>
+      </w:r>
+      <w:r>
+        <w:rPr>
+          <w:i/>
+        </w:rPr>
+        <w:t>validate-network.py</w:t>
+      </w:r>
+      <w:r>
+        <w:rPr>
+          <w:iCs/>
+        </w:rPr>
+        <w:t xml:space="preserve"> works)</w:t>
+      </w:r>
+      <w:r>
+        <w:rPr>
+          <w:iCs/>
+        </w:rPr>
+        <w:t>, and also show some charts with some specific module</w:t>
+      </w:r>
+      <w:r>
+        <w:rPr>
+          <w:iCs/>
+        </w:rPr>
+        <w:t xml:space="preserve"> (PDF format)</w:t>
+      </w:r>
+      <w:r>
+        <w:rPr>
+          <w:iCs/>
+        </w:rPr>
+        <w:t>.</w:t>
+      </w:r>
+    </w:p>
+    <w:p>
+      <w:r>
+        <w:t>Eventually, Python 3 has been chosen in order to obtain better a performance from several needed modules.</w:t>
+      </w:r>
+    </w:p>
+    <w:p>
+      <w:pPr>
+        <w:pStyle w:val="Ttulo2"/>
+      </w:pPr>
+      <w:r>
+        <w:t>Future trends</w:t>
+      </w:r>
+    </w:p>
+    <w:p>
+      <w:r>
+        <w:t>It would be wise to create a version for PyPy (Python 2.7) which could be executed on Linux servers. In this way, captured files could be analyzed on-site at the very same probe.</w:t>
+      </w:r>
+    </w:p>
+    <w:p>
+      <w:pPr>
+        <w:pStyle w:val="Ttulo2"/>
+      </w:pPr>
+      <w:bookmarkStart w:id="0" w:name="_GoBack"/>
+      <w:bookmarkEnd w:id="0"/>
+      <w:r>
+        <w:t>Packets dissection</w:t>
+      </w:r>
+    </w:p>
+    <w:p>
+      <w:r>
+        <w:t xml:space="preserve">When it comes to </w:t>
+      </w:r>
+      <w:r>
+        <w:t>analyzing</w:t>
+      </w:r>
+      <w:r>
+        <w:t xml:space="preserve"> TCP/IP captured packets, the following Python modules are available:</w:t>
+      </w:r>
+    </w:p>
+    <w:p>
+      <w:pPr>
+        <w:pStyle w:val="Prrafodelista"/>
+        <w:numPr>
+          <w:ilvl w:val="0"/>
+          <w:numId w:val="28"/>
+        </w:numPr>
+      </w:pPr>
+      <w:r>
+        <w:t>D</w:t>
+      </w:r>
+      <w:r>
+        <w:t>pkt</w:t>
+      </w:r>
+      <w:r>
+        <w:t xml:space="preserve"> -&gt; </w:t>
+      </w:r>
+      <w:r>
+        <w:t>This is a python module for fast, simple packet creation / parsing, with definitions for the basic TCP/IP protocols</w:t>
+      </w:r>
+    </w:p>
+    <w:p>
+      <w:pPr>
+        <w:pStyle w:val="Prrafodelista"/>
+        <w:numPr>
+          <w:ilvl w:val="0"/>
+          <w:numId w:val="28"/>
+        </w:numPr>
+      </w:pPr>
+      <w:r>
+        <w:t>S</w:t>
+      </w:r>
+      <w:r>
+        <w:t xml:space="preserve">capy -&gt; </w:t>
+      </w:r>
+      <w:r>
+        <w:t>This module</w:t>
+      </w:r>
+      <w:r>
+        <w:t xml:space="preserve"> perf</w:t>
+      </w:r>
+      <w:r>
+        <w:t xml:space="preserve">orms packet dissection but </w:t>
+      </w:r>
+      <w:r>
+        <w:t xml:space="preserve">can also create packets, send, receive and capture them over the </w:t>
+      </w:r>
+      <w:r>
+        <w:t>net. It</w:t>
+      </w:r>
+      <w:r>
+        <w:t xml:space="preserve"> runs natively on Linux, and on most Unixes with libpcap and its python wrappers. The same code base now runs natively on both Python 2 and Python 3.</w:t>
+      </w:r>
+    </w:p>
+    <w:p>
+      <w:pPr>
+        <w:pStyle w:val="Prrafodelista"/>
+        <w:numPr>
+          <w:ilvl w:val="0"/>
+          <w:numId w:val="28"/>
+        </w:numPr>
+      </w:pPr>
+      <w:r>
+        <w:t>P</w:t>
+      </w:r>
+      <w:r>
+        <w:t>yshark -&gt; This is simply a python wrapper for tshark</w:t>
+      </w:r>
+    </w:p>
+    <w:p>
+      <w:r>
+        <w:lastRenderedPageBreak/>
+        <w:t>The choice is to use dpkt as this is faster than the rest</w:t>
+      </w:r>
+      <w:r>
+        <w:t xml:space="preserve">, this is implemented in file </w:t>
+      </w:r>
+      <w:r>
+        <w:rPr>
+          <w:i/>
+          <w:iCs/>
+        </w:rPr>
+        <w:t>analyze_traffic_dpkt.py</w:t>
+      </w:r>
+      <w:r>
+        <w:t xml:space="preserve"> (</w:t>
+      </w:r>
+      <w:r>
+        <w:t>other</w:t>
+      </w:r>
+      <w:r>
+        <w:t xml:space="preserve"> version</w:t>
+      </w:r>
+      <w:r>
+        <w:t>s</w:t>
+      </w:r>
+      <w:r>
+        <w:t xml:space="preserve"> exists for scapy: </w:t>
+      </w:r>
+      <w:r>
+        <w:rPr>
+          <w:i/>
+          <w:iCs/>
+        </w:rPr>
+        <w:t>analyze_traffic_scapy.py</w:t>
+      </w:r>
+      <w:r>
+        <w:rPr>
+          <w:i/>
+          <w:iCs/>
+        </w:rPr>
+        <w:t xml:space="preserve"> </w:t>
+      </w:r>
+      <w:r>
+        <w:t xml:space="preserve">and pyshark: </w:t>
+      </w:r>
+      <w:r>
+        <w:rPr>
+          <w:i/>
+          <w:iCs/>
+        </w:rPr>
+        <w:t>analyze_traffic_</w:t>
+      </w:r>
+      <w:r>
+        <w:rPr>
+          <w:i/>
+          <w:iCs/>
+        </w:rPr>
+        <w:t>pyshark</w:t>
+      </w:r>
+      <w:r>
+        <w:rPr>
+          <w:i/>
+          <w:iCs/>
+        </w:rPr>
+        <w:t>.py</w:t>
+      </w:r>
+      <w:r>
+        <w:t>).</w:t>
+      </w:r>
+    </w:p>
+    <w:p>
+      <w:pPr>
+        <w:pStyle w:val="Ttulo2"/>
+      </w:pPr>
+      <w:r>
+        <w:t>Charts</w:t>
+      </w:r>
+    </w:p>
+    <w:p>
+      <w:r>
+        <w:t>Results will be displayed in the form of charts by using the following module:</w:t>
+      </w:r>
+    </w:p>
+    <w:p>
+      <w:pPr>
+        <w:pStyle w:val="Prrafodelista"/>
+        <w:numPr>
+          <w:ilvl w:val="0"/>
+          <w:numId w:val="29"/>
+        </w:numPr>
+      </w:pPr>
+      <w:r>
+        <w:t>m</w:t>
+      </w:r>
+      <w:r>
+        <w:t>atplotlib</w:t>
+      </w:r>
+      <w:r>
+        <w:t xml:space="preserve"> -&gt; This is a Python 2D plotting library which produces publication quality figures in a variety of hardcopy formats and interactive environments across platforms</w:t>
+      </w:r>
+    </w:p>
+    <w:p/>
+    <w:p>
+      <w:pPr>
+        <w:pStyle w:val="Ttulo1"/>
+        <w:rPr>
+          <w:color w:val="A6A6A6" w:themeColor="background1" w:themeShade="A6"/>
+          <w:lang w:val="en-US"/>
+        </w:rPr>
+      </w:pPr>
+      <w:r>
+        <w:rPr>
+          <w:color w:val="A6A6A6" w:themeColor="background1" w:themeShade="A6"/>
+          <w:lang w:val="en-US"/>
+        </w:rPr>
+        <w:t>Interface</w:t>
+      </w:r>
+    </w:p>
+    <w:p>
+      <w:pPr>
+        <w:rPr>
+          <w:color w:val="A6A6A6" w:themeColor="background1" w:themeShade="A6"/>
+        </w:rPr>
+      </w:pPr>
+      <w:r>
+        <w:rPr>
+          <w:color w:val="A6A6A6" w:themeColor="background1" w:themeShade="A6"/>
+        </w:rPr>
+        <w:t>Program Will rece</w:t>
+      </w:r>
+      <w:r>
+        <w:rPr>
+          <w:color w:val="A6A6A6" w:themeColor="background1" w:themeShade="A6"/>
+        </w:rPr>
+        <w:t>ive one of two types of parameters:</w:t>
+      </w:r>
+    </w:p>
+    <w:p>
       <w:pPr>
         <w:ind w:firstLine="720"/>
-      </w:pPr>
-      <w:r>
-        <w:t>-</w:t>
-      </w:r>
-      <w:proofErr w:type="spellStart"/>
-      <w:r>
-        <w:t>i</w:t>
-      </w:r>
-      <w:proofErr w:type="spellEnd"/>
-      <w:r>
+        <w:rPr>
+          <w:color w:val="A6A6A6" w:themeColor="background1" w:themeShade="A6"/>
+        </w:rPr>
+      </w:pPr>
+      <w:r>
+        <w:rPr>
+          <w:color w:val="A6A6A6" w:themeColor="background1" w:themeShade="A6"/>
+        </w:rPr>
+        <w:t>-i</w:t>
+      </w:r>
+      <w:r>
+        <w:rPr>
+          <w:color w:val="A6A6A6" w:themeColor="background1" w:themeShade="A6"/>
+        </w:rPr>
         <w:tab/>
         <w:t>list of interfaces, to sniff traffic from ports and perform the analysis</w:t>
       </w:r>
@@ -424,29 +622,28 @@
     <w:p>
       <w:pPr>
         <w:ind w:firstLine="720"/>
-      </w:pPr>
-      <w:r>
+        <w:rPr>
+          <w:color w:val="A6A6A6" w:themeColor="background1" w:themeShade="A6"/>
+        </w:rPr>
+      </w:pPr>
+      <w:r>
+        <w:rPr>
+          <w:color w:val="A6A6A6" w:themeColor="background1" w:themeShade="A6"/>
+        </w:rPr>
         <w:t>-</w:t>
       </w:r>
       <w:r>
+        <w:rPr>
+          <w:color w:val="A6A6A6" w:themeColor="background1" w:themeShade="A6"/>
+        </w:rPr>
         <w:t>f</w:t>
       </w:r>
       <w:r>
+        <w:rPr>
+          <w:color w:val="A6A6A6" w:themeColor="background1" w:themeShade="A6"/>
+        </w:rPr>
         <w:tab/>
-        <w:t>list o</w:t>
-      </w:r>
-      <w:bookmarkStart w:id="0" w:name="_GoBack"/>
-      <w:bookmarkEnd w:id="0"/>
-      <w:r>
-        <w:t xml:space="preserve">f files, to analyze </w:t>
-      </w:r>
-      <w:proofErr w:type="spellStart"/>
-      <w:r>
-        <w:t>pcap</w:t>
-      </w:r>
-      <w:proofErr w:type="spellEnd"/>
-      <w:r>
-        <w:t xml:space="preserve"> files with pre-captured traffic</w:t>
+        <w:t>list of files, to analyze pcap files with pre-captured traffic</w:t>
       </w:r>
     </w:p>
     <w:sectPr>
@@ -746,6 +943,119 @@
     </w:lvl>
   </w:abstractNum>
   <w:abstractNum w:abstractNumId="10" w15:restartNumberingAfterBreak="0">
+    <w:nsid w:val="0A156770"/>
+    <w:multiLevelType w:val="hybridMultilevel"/>
+    <w:tmpl w:val="F6280DCE"/>
+    <w:lvl w:ilvl="0" w:tplc="0C0A0001">
+      <w:start w:val="1"/>
+      <w:numFmt w:val="bullet"/>
+      <w:lvlText w:val=""/>
+      <w:lvlJc w:val="left"/>
+      <w:pPr>
+        <w:ind w:left="720" w:hanging="360"/>
+      </w:pPr>
+      <w:rPr>
+        <w:rFonts w:ascii="Symbol" w:hAnsi="Symbol" w:hint="default"/>
+      </w:rPr>
+    </w:lvl>
+    <w:lvl w:ilvl="1" w:tplc="0C0A0003" w:tentative="1">
+      <w:start w:val="1"/>
+      <w:numFmt w:val="bullet"/>
+      <w:lvlText w:val="o"/>
+      <w:lvlJc w:val="left"/>
+      <w:pPr>
+        <w:ind w:left="1440" w:hanging="360"/>
+      </w:pPr>
+      <w:rPr>
+        <w:rFonts w:ascii="Courier New" w:hAnsi="Courier New" w:cs="Courier New" w:hint="default"/>
+      </w:rPr>
+    </w:lvl>
+    <w:lvl w:ilvl="2" w:tplc="0C0A0005" w:tentative="1">
+      <w:start w:val="1"/>
+      <w:numFmt w:val="bullet"/>
+      <w:lvlText w:val=""/>
+      <w:lvlJc w:val="left"/>
+      <w:pPr>
+        <w:ind w:left="2160" w:hanging="360"/>
+      </w:pPr>
+      <w:rPr>
+        <w:rFonts w:ascii="Wingdings" w:hAnsi="Wingdings" w:hint="default"/>
+      </w:rPr>
+    </w:lvl>
+    <w:lvl w:ilvl="3" w:tplc="0C0A0001" w:tentative="1">
+      <w:start w:val="1"/>
+      <w:numFmt w:val="bullet"/>
+      <w:lvlText w:val=""/>
+      <w:lvlJc w:val="left"/>
+      <w:pPr>
+        <w:ind w:left="2880" w:hanging="360"/>
+      </w:pPr>
+      <w:rPr>
+        <w:rFonts w:ascii="Symbol" w:hAnsi="Symbol" w:hint="default"/>
+      </w:rPr>
+    </w:lvl>
+    <w:lvl w:ilvl="4" w:tplc="0C0A0003" w:tentative="1">
+      <w:start w:val="1"/>
+      <w:numFmt w:val="bullet"/>
+      <w:lvlText w:val="o"/>
+      <w:lvlJc w:val="left"/>
+      <w:pPr>
+        <w:ind w:left="3600" w:hanging="360"/>
+      </w:pPr>
+      <w:rPr>
+        <w:rFonts w:ascii="Courier New" w:hAnsi="Courier New" w:cs="Courier New" w:hint="default"/>
+      </w:rPr>
+    </w:lvl>
+    <w:lvl w:ilvl="5" w:tplc="0C0A0005" w:tentative="1">
+      <w:start w:val="1"/>
+      <w:numFmt w:val="bullet"/>
+      <w:lvlText w:val=""/>
+      <w:lvlJc w:val="left"/>
+      <w:pPr>
+        <w:ind w:left="4320" w:hanging="360"/>
+      </w:pPr>
+      <w:rPr>
+        <w:rFonts w:ascii="Wingdings" w:hAnsi="Wingdings" w:hint="default"/>
+      </w:rPr>
+    </w:lvl>
+    <w:lvl w:ilvl="6" w:tplc="0C0A0001" w:tentative="1">
+      <w:start w:val="1"/>
+      <w:numFmt w:val="bullet"/>
+      <w:lvlText w:val=""/>
+      <w:lvlJc w:val="left"/>
+      <w:pPr>
+        <w:ind w:left="5040" w:hanging="360"/>
+      </w:pPr>
+      <w:rPr>
+        <w:rFonts w:ascii="Symbol" w:hAnsi="Symbol" w:hint="default"/>
+      </w:rPr>
+    </w:lvl>
+    <w:lvl w:ilvl="7" w:tplc="0C0A0003" w:tentative="1">
+      <w:start w:val="1"/>
+      <w:numFmt w:val="bullet"/>
+      <w:lvlText w:val="o"/>
+      <w:lvlJc w:val="left"/>
+      <w:pPr>
+        <w:ind w:left="5760" w:hanging="360"/>
+      </w:pPr>
+      <w:rPr>
+        <w:rFonts w:ascii="Courier New" w:hAnsi="Courier New" w:cs="Courier New" w:hint="default"/>
+      </w:rPr>
+    </w:lvl>
+    <w:lvl w:ilvl="8" w:tplc="0C0A0005" w:tentative="1">
+      <w:start w:val="1"/>
+      <w:numFmt w:val="bullet"/>
+      <w:lvlText w:val=""/>
+      <w:lvlJc w:val="left"/>
+      <w:pPr>
+        <w:ind w:left="6480" w:hanging="360"/>
+      </w:pPr>
+      <w:rPr>
+        <w:rFonts w:ascii="Wingdings" w:hAnsi="Wingdings" w:hint="default"/>
+      </w:rPr>
+    </w:lvl>
+  </w:abstractNum>
+  <w:abstractNum w:abstractNumId="11" w15:restartNumberingAfterBreak="0">
     <w:nsid w:val="469A52F2"/>
     <w:multiLevelType w:val="multilevel"/>
     <w:tmpl w:val="56F2101C"/>
@@ -867,7 +1177,7 @@
       </w:rPr>
     </w:lvl>
   </w:abstractNum>
-  <w:abstractNum w:abstractNumId="11" w15:restartNumberingAfterBreak="0">
+  <w:abstractNum w:abstractNumId="12" w15:restartNumberingAfterBreak="0">
     <w:nsid w:val="46EE56BA"/>
     <w:multiLevelType w:val="multilevel"/>
     <w:tmpl w:val="AE8EF7A2"/>
@@ -1016,7 +1326,7 @@
       </w:rPr>
     </w:lvl>
   </w:abstractNum>
-  <w:abstractNum w:abstractNumId="12" w15:restartNumberingAfterBreak="0">
+  <w:abstractNum w:abstractNumId="13" w15:restartNumberingAfterBreak="0">
     <w:nsid w:val="4CFA5C3D"/>
     <w:multiLevelType w:val="multilevel"/>
     <w:tmpl w:val="04090023"/>
@@ -1103,7 +1413,7 @@
       </w:pPr>
     </w:lvl>
   </w:abstractNum>
-  <w:abstractNum w:abstractNumId="13" w15:restartNumberingAfterBreak="0">
+  <w:abstractNum w:abstractNumId="14" w15:restartNumberingAfterBreak="0">
     <w:nsid w:val="549B76E6"/>
     <w:multiLevelType w:val="hybridMultilevel"/>
     <w:tmpl w:val="1D409D14"/>
@@ -1192,7 +1502,120 @@
       </w:pPr>
     </w:lvl>
   </w:abstractNum>
-  <w:abstractNum w:abstractNumId="14" w15:restartNumberingAfterBreak="0">
+  <w:abstractNum w:abstractNumId="15" w15:restartNumberingAfterBreak="0">
+    <w:nsid w:val="5FC01664"/>
+    <w:multiLevelType w:val="hybridMultilevel"/>
+    <w:tmpl w:val="7A60212C"/>
+    <w:lvl w:ilvl="0" w:tplc="0C0A0001">
+      <w:start w:val="1"/>
+      <w:numFmt w:val="bullet"/>
+      <w:lvlText w:val=""/>
+      <w:lvlJc w:val="left"/>
+      <w:pPr>
+        <w:ind w:left="720" w:hanging="360"/>
+      </w:pPr>
+      <w:rPr>
+        <w:rFonts w:ascii="Symbol" w:hAnsi="Symbol" w:hint="default"/>
+      </w:rPr>
+    </w:lvl>
+    <w:lvl w:ilvl="1" w:tplc="0C0A0003" w:tentative="1">
+      <w:start w:val="1"/>
+      <w:numFmt w:val="bullet"/>
+      <w:lvlText w:val="o"/>
+      <w:lvlJc w:val="left"/>
+      <w:pPr>
+        <w:ind w:left="1440" w:hanging="360"/>
+      </w:pPr>
+      <w:rPr>
+        <w:rFonts w:ascii="Courier New" w:hAnsi="Courier New" w:cs="Courier New" w:hint="default"/>
+      </w:rPr>
+    </w:lvl>
+    <w:lvl w:ilvl="2" w:tplc="0C0A0005" w:tentative="1">
+      <w:start w:val="1"/>
+      <w:numFmt w:val="bullet"/>
+      <w:lvlText w:val=""/>
+      <w:lvlJc w:val="left"/>
+      <w:pPr>
+        <w:ind w:left="2160" w:hanging="360"/>
+      </w:pPr>
+      <w:rPr>
+        <w:rFonts w:ascii="Wingdings" w:hAnsi="Wingdings" w:hint="default"/>
+      </w:rPr>
+    </w:lvl>
+    <w:lvl w:ilvl="3" w:tplc="0C0A0001" w:tentative="1">
+      <w:start w:val="1"/>
+      <w:numFmt w:val="bullet"/>
+      <w:lvlText w:val=""/>
+      <w:lvlJc w:val="left"/>
+      <w:pPr>
+        <w:ind w:left="2880" w:hanging="360"/>
+      </w:pPr>
+      <w:rPr>
+        <w:rFonts w:ascii="Symbol" w:hAnsi="Symbol" w:hint="default"/>
+      </w:rPr>
+    </w:lvl>
+    <w:lvl w:ilvl="4" w:tplc="0C0A0003" w:tentative="1">
+      <w:start w:val="1"/>
+      <w:numFmt w:val="bullet"/>
+      <w:lvlText w:val="o"/>
+      <w:lvlJc w:val="left"/>
+      <w:pPr>
+        <w:ind w:left="3600" w:hanging="360"/>
+      </w:pPr>
+      <w:rPr>
+        <w:rFonts w:ascii="Courier New" w:hAnsi="Courier New" w:cs="Courier New" w:hint="default"/>
+      </w:rPr>
+    </w:lvl>
+    <w:lvl w:ilvl="5" w:tplc="0C0A0005" w:tentative="1">
+      <w:start w:val="1"/>
+      <w:numFmt w:val="bullet"/>
+      <w:lvlText w:val=""/>
+      <w:lvlJc w:val="left"/>
+      <w:pPr>
+        <w:ind w:left="4320" w:hanging="360"/>
+      </w:pPr>
+      <w:rPr>
+        <w:rFonts w:ascii="Wingdings" w:hAnsi="Wingdings" w:hint="default"/>
+      </w:rPr>
+    </w:lvl>
+    <w:lvl w:ilvl="6" w:tplc="0C0A0001" w:tentative="1">
+      <w:start w:val="1"/>
+      <w:numFmt w:val="bullet"/>
+      <w:lvlText w:val=""/>
+      <w:lvlJc w:val="left"/>
+      <w:pPr>
+        <w:ind w:left="5040" w:hanging="360"/>
+      </w:pPr>
+      <w:rPr>
+        <w:rFonts w:ascii="Symbol" w:hAnsi="Symbol" w:hint="default"/>
+      </w:rPr>
+    </w:lvl>
+    <w:lvl w:ilvl="7" w:tplc="0C0A0003" w:tentative="1">
+      <w:start w:val="1"/>
+      <w:numFmt w:val="bullet"/>
+      <w:lvlText w:val="o"/>
+      <w:lvlJc w:val="left"/>
+      <w:pPr>
+        <w:ind w:left="5760" w:hanging="360"/>
+      </w:pPr>
+      <w:rPr>
+        <w:rFonts w:ascii="Courier New" w:hAnsi="Courier New" w:cs="Courier New" w:hint="default"/>
+      </w:rPr>
+    </w:lvl>
+    <w:lvl w:ilvl="8" w:tplc="0C0A0005" w:tentative="1">
+      <w:start w:val="1"/>
+      <w:numFmt w:val="bullet"/>
+      <w:lvlText w:val=""/>
+      <w:lvlJc w:val="left"/>
+      <w:pPr>
+        <w:ind w:left="6480" w:hanging="360"/>
+      </w:pPr>
+      <w:rPr>
+        <w:rFonts w:ascii="Wingdings" w:hAnsi="Wingdings" w:hint="default"/>
+      </w:rPr>
+    </w:lvl>
+  </w:abstractNum>
+  <w:abstractNum w:abstractNumId="16" w15:restartNumberingAfterBreak="0">
     <w:nsid w:val="69B22643"/>
     <w:multiLevelType w:val="multilevel"/>
     <w:tmpl w:val="0409001D"/>
@@ -1278,7 +1701,7 @@
       </w:pPr>
     </w:lvl>
   </w:abstractNum>
-  <w:abstractNum w:abstractNumId="15" w15:restartNumberingAfterBreak="0">
+  <w:abstractNum w:abstractNumId="17" w15:restartNumberingAfterBreak="0">
     <w:nsid w:val="6C3D40AB"/>
     <w:multiLevelType w:val="multilevel"/>
     <w:tmpl w:val="0409001F"/>
@@ -1364,7 +1787,7 @@
       </w:pPr>
     </w:lvl>
   </w:abstractNum>
-  <w:abstractNum w:abstractNumId="16" w15:restartNumberingAfterBreak="0">
+  <w:abstractNum w:abstractNumId="18" w15:restartNumberingAfterBreak="0">
     <w:nsid w:val="751F6C5A"/>
     <w:multiLevelType w:val="multilevel"/>
     <w:tmpl w:val="04090023"/>
@@ -1452,52 +1875,52 @@
     </w:lvl>
   </w:abstractNum>
   <w:num w:numId="1">
-    <w:abstractNumId w:val="13"/>
+    <w:abstractNumId w:val="14"/>
   </w:num>
   <w:num w:numId="2">
-    <w:abstractNumId w:val="10"/>
+    <w:abstractNumId w:val="11"/>
   </w:num>
   <w:num w:numId="3">
-    <w:abstractNumId w:val="10"/>
+    <w:abstractNumId w:val="11"/>
   </w:num>
   <w:num w:numId="4">
-    <w:abstractNumId w:val="10"/>
+    <w:abstractNumId w:val="11"/>
   </w:num>
   <w:num w:numId="5">
-    <w:abstractNumId w:val="10"/>
+    <w:abstractNumId w:val="11"/>
   </w:num>
   <w:num w:numId="6">
-    <w:abstractNumId w:val="10"/>
+    <w:abstractNumId w:val="11"/>
   </w:num>
   <w:num w:numId="7">
-    <w:abstractNumId w:val="10"/>
+    <w:abstractNumId w:val="11"/>
   </w:num>
   <w:num w:numId="8">
-    <w:abstractNumId w:val="10"/>
+    <w:abstractNumId w:val="11"/>
   </w:num>
   <w:num w:numId="9">
-    <w:abstractNumId w:val="10"/>
+    <w:abstractNumId w:val="11"/>
   </w:num>
   <w:num w:numId="10">
-    <w:abstractNumId w:val="10"/>
+    <w:abstractNumId w:val="11"/>
   </w:num>
   <w:num w:numId="11">
-    <w:abstractNumId w:val="10"/>
+    <w:abstractNumId w:val="11"/>
   </w:num>
   <w:num w:numId="12">
-    <w:abstractNumId w:val="10"/>
+    <w:abstractNumId w:val="11"/>
   </w:num>
   <w:num w:numId="13">
-    <w:abstractNumId w:val="15"/>
+    <w:abstractNumId w:val="17"/>
   </w:num>
   <w:num w:numId="14">
-    <w:abstractNumId w:val="14"/>
+    <w:abstractNumId w:val="16"/>
   </w:num>
   <w:num w:numId="15">
-    <w:abstractNumId w:val="16"/>
+    <w:abstractNumId w:val="18"/>
   </w:num>
   <w:num w:numId="16">
-    <w:abstractNumId w:val="12"/>
+    <w:abstractNumId w:val="13"/>
   </w:num>
   <w:num w:numId="17">
     <w:abstractNumId w:val="9"/>
@@ -1530,7 +1953,13 @@
     <w:abstractNumId w:val="0"/>
   </w:num>
   <w:num w:numId="27">
-    <w:abstractNumId w:val="11"/>
+    <w:abstractNumId w:val="12"/>
+  </w:num>
+  <w:num w:numId="28">
+    <w:abstractNumId w:val="15"/>
+  </w:num>
+  <w:num w:numId="29">
+    <w:abstractNumId w:val="10"/>
   </w:num>
 </w:numbering>
 </file>
@@ -1552,7 +1981,7 @@
       </w:pPr>
     </w:pPrDefault>
   </w:docDefaults>
-  <w:latentStyles w:defLockedState="0" w:defUIPriority="99" w:defSemiHidden="0" w:defUnhideWhenUsed="0" w:defQFormat="0" w:count="375">
+  <w:latentStyles w:defLockedState="0" w:defUIPriority="99" w:defSemiHidden="0" w:defUnhideWhenUsed="0" w:defQFormat="0" w:count="376">
     <w:lsdException w:name="Normal" w:uiPriority="0" w:qFormat="1"/>
     <w:lsdException w:name="heading 1" w:uiPriority="9" w:qFormat="1"/>
     <w:lsdException w:name="heading 2" w:semiHidden="1" w:uiPriority="9" w:unhideWhenUsed="1" w:qFormat="1"/>
@@ -1658,6 +2087,7 @@
     <w:lsdException w:name="HTML Sample" w:semiHidden="1" w:unhideWhenUsed="1"/>
     <w:lsdException w:name="HTML Typewriter" w:semiHidden="1" w:unhideWhenUsed="1"/>
     <w:lsdException w:name="HTML Variable" w:semiHidden="1" w:unhideWhenUsed="1"/>
+    <w:lsdException w:name="Normal Table" w:semiHidden="1" w:unhideWhenUsed="1"/>
     <w:lsdException w:name="annotation subject" w:semiHidden="1" w:unhideWhenUsed="1"/>
     <w:lsdException w:name="No List" w:semiHidden="1" w:unhideWhenUsed="1"/>
     <w:lsdException w:name="Outline List 1" w:semiHidden="1" w:unhideWhenUsed="1"/>
@@ -1701,8 +2131,10 @@
     <w:lsdException w:name="Table Elegant" w:semiHidden="1" w:unhideWhenUsed="1"/>
     <w:lsdException w:name="Table Professional" w:semiHidden="1" w:unhideWhenUsed="1"/>
     <w:lsdException w:name="Table Subtle 1" w:semiHidden="1" w:unhideWhenUsed="1"/>
+    <w:lsdException w:name="Table Subtle 2" w:semiHidden="1" w:unhideWhenUsed="1"/>
     <w:lsdException w:name="Table Web 1" w:semiHidden="1" w:unhideWhenUsed="1"/>
     <w:lsdException w:name="Table Web 2" w:semiHidden="1" w:unhideWhenUsed="1"/>
+    <w:lsdException w:name="Table Web 3" w:semiHidden="1" w:unhideWhenUsed="1"/>
     <w:lsdException w:name="Balloon Text" w:semiHidden="1" w:unhideWhenUsed="1"/>
     <w:lsdException w:name="Table Grid" w:uiPriority="39"/>
     <w:lsdException w:name="Table Theme" w:semiHidden="1" w:unhideWhenUsed="1"/>
@@ -1925,6 +2357,7 @@
     <w:lsdException w:name="Smart Hyperlink" w:semiHidden="1" w:unhideWhenUsed="1"/>
     <w:lsdException w:name="Hashtag" w:semiHidden="1" w:unhideWhenUsed="1"/>
     <w:lsdException w:name="Unresolved Mention" w:semiHidden="1" w:unhideWhenUsed="1"/>
+    <w:lsdException w:name="Smart Link" w:semiHidden="1" w:unhideWhenUsed="1"/>
   </w:latentStyles>
   <w:style w:type="paragraph" w:default="1" w:styleId="Normal">
     <w:name w:val="Normal"/>
@@ -1962,7 +2395,6 @@
     <w:link w:val="Ttulo2Car"/>
     <w:autoRedefine/>
     <w:uiPriority w:val="9"/>
-    <w:semiHidden/>
     <w:unhideWhenUsed/>
     <w:qFormat/>
     <w:rsid w:val="00B66857"/>
@@ -2149,6 +2581,7 @@
   <w:style w:type="character" w:default="1" w:styleId="Fuentedeprrafopredeter">
     <w:name w:val="Default Paragraph Font"/>
     <w:uiPriority w:val="1"/>
+    <w:semiHidden/>
     <w:unhideWhenUsed/>
   </w:style>
   <w:style w:type="table" w:default="1" w:styleId="Tablanormal">
@@ -2918,6 +3351,18 @@
     <w:link w:val="Piedepgina"/>
     <w:uiPriority w:val="99"/>
     <w:rsid w:val="008B6008"/>
+  </w:style>
+  <w:style w:type="paragraph" w:styleId="Prrafodelista">
+    <w:name w:val="List Paragraph"/>
+    <w:basedOn w:val="Normal"/>
+    <w:uiPriority w:val="34"/>
+    <w:unhideWhenUsed/>
+    <w:qFormat/>
+    <w:rsid w:val="00DF64FD"/>
+    <w:pPr>
+      <w:ind w:left="720"/>
+      <w:contextualSpacing/>
+    </w:pPr>
   </w:style>
 </w:styles>
 </file>

</xml_diff>